<commit_message>
Doc: Coordonator + pdf
</commit_message>
<xml_diff>
--- a/DDE - DE with distributed trial vector generation strategies and control parameters.docx
+++ b/DDE - DE with distributed trial vector generation strategies and control parameters.docx
@@ -274,29 +274,23 @@
       <w:pPr>
         <w:pStyle w:val="Subtitle"/>
         <w:rPr>
+          <w:b w:val="0"/>
           <w:color w:val="FF0000"/>
           <w:sz w:val="16"/>
           <w:szCs w:val="16"/>
         </w:rPr>
       </w:pPr>
       <w:r>
-        <w:rPr>
-          <w:color w:val="FF0000"/>
-          <w:sz w:val="16"/>
-          <w:szCs w:val="16"/>
-        </w:rPr>
-        <w:t>[se va completa şi gradul didactic şi titlul conducătorului ştiinţific]</w:t>
-      </w:r>
-    </w:p>
-    <w:p>
-      <w:pPr>
-        <w:pStyle w:val="Subtitle"/>
-        <w:jc w:val="center"/>
-        <w:rPr>
+        <w:t xml:space="preserve"> </w:t>
+      </w:r>
+      <w:r>
+        <w:rPr>
+          <w:b w:val="0"/>
           <w:sz w:val="40"/>
           <w:szCs w:val="40"/>
         </w:rPr>
-      </w:pPr>
+        <w:t xml:space="preserve">Prof. Dr. Dan Dumitrescu </w:t>
+      </w:r>
     </w:p>
     <w:p>
       <w:pPr>
@@ -331,15 +325,6 @@
         </w:rPr>
         <w:t>Tusciuc George Alecsandru</w:t>
       </w:r>
-    </w:p>
-    <w:p>
-      <w:pPr>
-        <w:jc w:val="center"/>
-        <w:rPr>
-          <w:sz w:val="20"/>
-          <w:szCs w:val="20"/>
-        </w:rPr>
-      </w:pPr>
     </w:p>
     <w:p>
       <w:pPr>
@@ -434,7 +419,7 @@
           <w:r>
             <w:fldChar w:fldCharType="separate"/>
           </w:r>
-          <w:hyperlink w:anchor="_Toc359700916" w:history="1">
+          <w:hyperlink w:anchor="_Toc359763821" w:history="1">
             <w:r>
               <w:rPr>
                 <w:rStyle w:val="Hyperlink"/>
@@ -461,7 +446,7 @@
                 <w:noProof/>
                 <w:webHidden/>
               </w:rPr>
-              <w:instrText xml:space="preserve"> PAGEREF _Toc359700916 \h </w:instrText>
+              <w:instrText xml:space="preserve"> PAGEREF _Toc359763821 \h </w:instrText>
             </w:r>
             <w:r>
               <w:rPr>
@@ -505,7 +490,7 @@
               <w:lang w:eastAsia="en-US"/>
             </w:rPr>
           </w:pPr>
-          <w:hyperlink w:anchor="_Toc359700917" w:history="1">
+          <w:hyperlink w:anchor="_Toc359763822" w:history="1">
             <w:r>
               <w:rPr>
                 <w:rStyle w:val="Hyperlink"/>
@@ -532,7 +517,7 @@
                 <w:noProof/>
                 <w:webHidden/>
               </w:rPr>
-              <w:instrText xml:space="preserve"> PAGEREF _Toc359700917 \h </w:instrText>
+              <w:instrText xml:space="preserve"> PAGEREF _Toc359763822 \h </w:instrText>
             </w:r>
             <w:r>
               <w:rPr>
@@ -576,7 +561,7 @@
               <w:lang w:eastAsia="en-US"/>
             </w:rPr>
           </w:pPr>
-          <w:hyperlink w:anchor="_Toc359700918" w:history="1">
+          <w:hyperlink w:anchor="_Toc359763823" w:history="1">
             <w:r>
               <w:rPr>
                 <w:rStyle w:val="Hyperlink"/>
@@ -603,7 +588,7 @@
                 <w:noProof/>
                 <w:webHidden/>
               </w:rPr>
-              <w:instrText xml:space="preserve"> PAGEREF _Toc359700918 \h </w:instrText>
+              <w:instrText xml:space="preserve"> PAGEREF _Toc359763823 \h </w:instrText>
             </w:r>
             <w:r>
               <w:rPr>
@@ -647,7 +632,7 @@
               <w:lang w:eastAsia="en-US"/>
             </w:rPr>
           </w:pPr>
-          <w:hyperlink w:anchor="_Toc359700919" w:history="1">
+          <w:hyperlink w:anchor="_Toc359763824" w:history="1">
             <w:r>
               <w:rPr>
                 <w:rStyle w:val="Hyperlink"/>
@@ -674,7 +659,7 @@
                 <w:noProof/>
                 <w:webHidden/>
               </w:rPr>
-              <w:instrText xml:space="preserve"> PAGEREF _Toc359700919 \h </w:instrText>
+              <w:instrText xml:space="preserve"> PAGEREF _Toc359763824 \h </w:instrText>
             </w:r>
             <w:r>
               <w:rPr>
@@ -718,7 +703,7 @@
               <w:lang w:eastAsia="en-US"/>
             </w:rPr>
           </w:pPr>
-          <w:hyperlink w:anchor="_Toc359700920" w:history="1">
+          <w:hyperlink w:anchor="_Toc359763825" w:history="1">
             <w:r>
               <w:rPr>
                 <w:rStyle w:val="Hyperlink"/>
@@ -745,7 +730,7 @@
                 <w:noProof/>
                 <w:webHidden/>
               </w:rPr>
-              <w:instrText xml:space="preserve"> PAGEREF _Toc359700920 \h </w:instrText>
+              <w:instrText xml:space="preserve"> PAGEREF _Toc359763825 \h </w:instrText>
             </w:r>
             <w:r>
               <w:rPr>
@@ -789,7 +774,7 @@
               <w:lang w:eastAsia="en-US"/>
             </w:rPr>
           </w:pPr>
-          <w:hyperlink w:anchor="_Toc359700921" w:history="1">
+          <w:hyperlink w:anchor="_Toc359763826" w:history="1">
             <w:r>
               <w:rPr>
                 <w:rStyle w:val="Hyperlink"/>
@@ -816,7 +801,7 @@
                 <w:noProof/>
                 <w:webHidden/>
               </w:rPr>
-              <w:instrText xml:space="preserve"> PAGEREF _Toc359700921 \h </w:instrText>
+              <w:instrText xml:space="preserve"> PAGEREF _Toc359763826 \h </w:instrText>
             </w:r>
             <w:r>
               <w:rPr>
@@ -860,7 +845,7 @@
               <w:lang w:eastAsia="en-US"/>
             </w:rPr>
           </w:pPr>
-          <w:hyperlink w:anchor="_Toc359700922" w:history="1">
+          <w:hyperlink w:anchor="_Toc359763827" w:history="1">
             <w:r>
               <w:rPr>
                 <w:rStyle w:val="Hyperlink"/>
@@ -887,7 +872,7 @@
                 <w:noProof/>
                 <w:webHidden/>
               </w:rPr>
-              <w:instrText xml:space="preserve"> PAGEREF _Toc359700922 \h </w:instrText>
+              <w:instrText xml:space="preserve"> PAGEREF _Toc359763827 \h </w:instrText>
             </w:r>
             <w:r>
               <w:rPr>
@@ -931,7 +916,7 @@
               <w:lang w:eastAsia="en-US"/>
             </w:rPr>
           </w:pPr>
-          <w:hyperlink w:anchor="_Toc359700923" w:history="1">
+          <w:hyperlink w:anchor="_Toc359763828" w:history="1">
             <w:r>
               <w:rPr>
                 <w:rStyle w:val="Hyperlink"/>
@@ -958,7 +943,7 @@
                 <w:noProof/>
                 <w:webHidden/>
               </w:rPr>
-              <w:instrText xml:space="preserve"> PAGEREF _Toc359700923 \h </w:instrText>
+              <w:instrText xml:space="preserve"> PAGEREF _Toc359763828 \h </w:instrText>
             </w:r>
             <w:r>
               <w:rPr>
@@ -1002,7 +987,7 @@
               <w:lang w:eastAsia="en-US"/>
             </w:rPr>
           </w:pPr>
-          <w:hyperlink w:anchor="_Toc359700924" w:history="1">
+          <w:hyperlink w:anchor="_Toc359763829" w:history="1">
             <w:r>
               <w:rPr>
                 <w:rStyle w:val="Hyperlink"/>
@@ -1029,7 +1014,7 @@
                 <w:noProof/>
                 <w:webHidden/>
               </w:rPr>
-              <w:instrText xml:space="preserve"> PAGEREF _Toc359700924 \h </w:instrText>
+              <w:instrText xml:space="preserve"> PAGEREF _Toc359763829 \h </w:instrText>
             </w:r>
             <w:r>
               <w:rPr>
@@ -1073,7 +1058,7 @@
               <w:lang w:eastAsia="en-US"/>
             </w:rPr>
           </w:pPr>
-          <w:hyperlink w:anchor="_Toc359700925" w:history="1">
+          <w:hyperlink w:anchor="_Toc359763830" w:history="1">
             <w:r>
               <w:rPr>
                 <w:rStyle w:val="Hyperlink"/>
@@ -1100,7 +1085,7 @@
                 <w:noProof/>
                 <w:webHidden/>
               </w:rPr>
-              <w:instrText xml:space="preserve"> PAGEREF _Toc359700925 \h </w:instrText>
+              <w:instrText xml:space="preserve"> PAGEREF _Toc359763830 \h </w:instrText>
             </w:r>
             <w:r>
               <w:rPr>
@@ -1144,7 +1129,7 @@
               <w:lang w:eastAsia="en-US"/>
             </w:rPr>
           </w:pPr>
-          <w:hyperlink w:anchor="_Toc359700926" w:history="1">
+          <w:hyperlink w:anchor="_Toc359763831" w:history="1">
             <w:r>
               <w:rPr>
                 <w:rStyle w:val="Hyperlink"/>
@@ -1171,7 +1156,7 @@
                 <w:noProof/>
                 <w:webHidden/>
               </w:rPr>
-              <w:instrText xml:space="preserve"> PAGEREF _Toc359700926 \h </w:instrText>
+              <w:instrText xml:space="preserve"> PAGEREF _Toc359763831 \h </w:instrText>
             </w:r>
             <w:r>
               <w:rPr>
@@ -1215,7 +1200,7 @@
               <w:lang w:eastAsia="en-US"/>
             </w:rPr>
           </w:pPr>
-          <w:hyperlink w:anchor="_Toc359700927" w:history="1">
+          <w:hyperlink w:anchor="_Toc359763832" w:history="1">
             <w:r>
               <w:rPr>
                 <w:rStyle w:val="Hyperlink"/>
@@ -1242,7 +1227,7 @@
                 <w:noProof/>
                 <w:webHidden/>
               </w:rPr>
-              <w:instrText xml:space="preserve"> PAGEREF _Toc359700927 \h </w:instrText>
+              <w:instrText xml:space="preserve"> PAGEREF _Toc359763832 \h </w:instrText>
             </w:r>
             <w:r>
               <w:rPr>
@@ -1262,7 +1247,7 @@
                 <w:noProof/>
                 <w:webHidden/>
               </w:rPr>
-              <w:t>9</w:t>
+              <w:t>8</w:t>
             </w:r>
             <w:r>
               <w:rPr>
@@ -1286,7 +1271,7 @@
               <w:lang w:eastAsia="en-US"/>
             </w:rPr>
           </w:pPr>
-          <w:hyperlink w:anchor="_Toc359700928" w:history="1">
+          <w:hyperlink w:anchor="_Toc359763833" w:history="1">
             <w:r>
               <w:rPr>
                 <w:rStyle w:val="Hyperlink"/>
@@ -1313,7 +1298,7 @@
                 <w:noProof/>
                 <w:webHidden/>
               </w:rPr>
-              <w:instrText xml:space="preserve"> PAGEREF _Toc359700928 \h </w:instrText>
+              <w:instrText xml:space="preserve"> PAGEREF _Toc359763833 \h </w:instrText>
             </w:r>
             <w:r>
               <w:rPr>
@@ -1357,7 +1342,7 @@
               <w:lang w:eastAsia="en-US"/>
             </w:rPr>
           </w:pPr>
-          <w:hyperlink w:anchor="_Toc359700929" w:history="1">
+          <w:hyperlink w:anchor="_Toc359763834" w:history="1">
             <w:r>
               <w:rPr>
                 <w:rStyle w:val="Hyperlink"/>
@@ -1384,7 +1369,7 @@
                 <w:noProof/>
                 <w:webHidden/>
               </w:rPr>
-              <w:instrText xml:space="preserve"> PAGEREF _Toc359700929 \h </w:instrText>
+              <w:instrText xml:space="preserve"> PAGEREF _Toc359763834 \h </w:instrText>
             </w:r>
             <w:r>
               <w:rPr>
@@ -1428,7 +1413,7 @@
               <w:lang w:eastAsia="en-US"/>
             </w:rPr>
           </w:pPr>
-          <w:hyperlink w:anchor="_Toc359700930" w:history="1">
+          <w:hyperlink w:anchor="_Toc359763835" w:history="1">
             <w:r>
               <w:rPr>
                 <w:rStyle w:val="Hyperlink"/>
@@ -1455,7 +1440,7 @@
                 <w:noProof/>
                 <w:webHidden/>
               </w:rPr>
-              <w:instrText xml:space="preserve"> PAGEREF _Toc359700930 \h </w:instrText>
+              <w:instrText xml:space="preserve"> PAGEREF _Toc359763835 \h </w:instrText>
             </w:r>
             <w:r>
               <w:rPr>
@@ -1499,7 +1484,7 @@
               <w:lang w:eastAsia="en-US"/>
             </w:rPr>
           </w:pPr>
-          <w:hyperlink w:anchor="_Toc359700931" w:history="1">
+          <w:hyperlink w:anchor="_Toc359763836" w:history="1">
             <w:r>
               <w:rPr>
                 <w:rStyle w:val="Hyperlink"/>
@@ -1526,7 +1511,7 @@
                 <w:noProof/>
                 <w:webHidden/>
               </w:rPr>
-              <w:instrText xml:space="preserve"> PAGEREF _Toc359700931 \h </w:instrText>
+              <w:instrText xml:space="preserve"> PAGEREF _Toc359763836 \h </w:instrText>
             </w:r>
             <w:r>
               <w:rPr>
@@ -1570,7 +1555,7 @@
               <w:lang w:eastAsia="en-US"/>
             </w:rPr>
           </w:pPr>
-          <w:hyperlink w:anchor="_Toc359700932" w:history="1">
+          <w:hyperlink w:anchor="_Toc359763837" w:history="1">
             <w:r>
               <w:rPr>
                 <w:rStyle w:val="Hyperlink"/>
@@ -1597,7 +1582,7 @@
                 <w:noProof/>
                 <w:webHidden/>
               </w:rPr>
-              <w:instrText xml:space="preserve"> PAGEREF _Toc359700932 \h </w:instrText>
+              <w:instrText xml:space="preserve"> PAGEREF _Toc359763837 \h </w:instrText>
             </w:r>
             <w:r>
               <w:rPr>
@@ -1641,7 +1626,7 @@
               <w:lang w:eastAsia="en-US"/>
             </w:rPr>
           </w:pPr>
-          <w:hyperlink w:anchor="_Toc359700933" w:history="1">
+          <w:hyperlink w:anchor="_Toc359763838" w:history="1">
             <w:r>
               <w:rPr>
                 <w:rStyle w:val="Hyperlink"/>
@@ -1668,7 +1653,7 @@
                 <w:noProof/>
                 <w:webHidden/>
               </w:rPr>
-              <w:instrText xml:space="preserve"> PAGEREF _Toc359700933 \h </w:instrText>
+              <w:instrText xml:space="preserve"> PAGEREF _Toc359763838 \h </w:instrText>
             </w:r>
             <w:r>
               <w:rPr>
@@ -1712,7 +1697,7 @@
               <w:lang w:eastAsia="en-US"/>
             </w:rPr>
           </w:pPr>
-          <w:hyperlink w:anchor="_Toc359700934" w:history="1">
+          <w:hyperlink w:anchor="_Toc359763839" w:history="1">
             <w:r>
               <w:rPr>
                 <w:rStyle w:val="Hyperlink"/>
@@ -1739,7 +1724,7 @@
                 <w:noProof/>
                 <w:webHidden/>
               </w:rPr>
-              <w:instrText xml:space="preserve"> PAGEREF _Toc359700934 \h </w:instrText>
+              <w:instrText xml:space="preserve"> PAGEREF _Toc359763839 \h </w:instrText>
             </w:r>
             <w:r>
               <w:rPr>
@@ -1783,7 +1768,7 @@
               <w:lang w:eastAsia="en-US"/>
             </w:rPr>
           </w:pPr>
-          <w:hyperlink w:anchor="_Toc359700935" w:history="1">
+          <w:hyperlink w:anchor="_Toc359763840" w:history="1">
             <w:r>
               <w:rPr>
                 <w:rStyle w:val="Hyperlink"/>
@@ -1810,7 +1795,7 @@
                 <w:noProof/>
                 <w:webHidden/>
               </w:rPr>
-              <w:instrText xml:space="preserve"> PAGEREF _Toc359700935 \h </w:instrText>
+              <w:instrText xml:space="preserve"> PAGEREF _Toc359763840 \h </w:instrText>
             </w:r>
             <w:r>
               <w:rPr>
@@ -1854,7 +1839,7 @@
               <w:lang w:eastAsia="en-US"/>
             </w:rPr>
           </w:pPr>
-          <w:hyperlink w:anchor="_Toc359700936" w:history="1">
+          <w:hyperlink w:anchor="_Toc359763841" w:history="1">
             <w:r>
               <w:rPr>
                 <w:rStyle w:val="Hyperlink"/>
@@ -1881,7 +1866,7 @@
                 <w:noProof/>
                 <w:webHidden/>
               </w:rPr>
-              <w:instrText xml:space="preserve"> PAGEREF _Toc359700936 \h </w:instrText>
+              <w:instrText xml:space="preserve"> PAGEREF _Toc359763841 \h </w:instrText>
             </w:r>
             <w:r>
               <w:rPr>
@@ -1925,7 +1910,7 @@
               <w:lang w:eastAsia="en-US"/>
             </w:rPr>
           </w:pPr>
-          <w:hyperlink w:anchor="_Toc359700937" w:history="1">
+          <w:hyperlink w:anchor="_Toc359763842" w:history="1">
             <w:r>
               <w:rPr>
                 <w:rStyle w:val="Hyperlink"/>
@@ -1952,7 +1937,7 @@
                 <w:noProof/>
                 <w:webHidden/>
               </w:rPr>
-              <w:instrText xml:space="preserve"> PAGEREF _Toc359700937 \h </w:instrText>
+              <w:instrText xml:space="preserve"> PAGEREF _Toc359763842 \h </w:instrText>
             </w:r>
             <w:r>
               <w:rPr>
@@ -1996,7 +1981,7 @@
               <w:lang w:eastAsia="en-US"/>
             </w:rPr>
           </w:pPr>
-          <w:hyperlink w:anchor="_Toc359700938" w:history="1">
+          <w:hyperlink w:anchor="_Toc359763843" w:history="1">
             <w:r>
               <w:rPr>
                 <w:rStyle w:val="Hyperlink"/>
@@ -2023,7 +2008,7 @@
                 <w:noProof/>
                 <w:webHidden/>
               </w:rPr>
-              <w:instrText xml:space="preserve"> PAGEREF _Toc359700938 \h </w:instrText>
+              <w:instrText xml:space="preserve"> PAGEREF _Toc359763843 \h </w:instrText>
             </w:r>
             <w:r>
               <w:rPr>
@@ -2067,7 +2052,7 @@
               <w:lang w:eastAsia="en-US"/>
             </w:rPr>
           </w:pPr>
-          <w:hyperlink w:anchor="_Toc359700939" w:history="1">
+          <w:hyperlink w:anchor="_Toc359763844" w:history="1">
             <w:r>
               <w:rPr>
                 <w:rStyle w:val="Hyperlink"/>
@@ -2094,7 +2079,7 @@
                 <w:noProof/>
                 <w:webHidden/>
               </w:rPr>
-              <w:instrText xml:space="preserve"> PAGEREF _Toc359700939 \h </w:instrText>
+              <w:instrText xml:space="preserve"> PAGEREF _Toc359763844 \h </w:instrText>
             </w:r>
             <w:r>
               <w:rPr>
@@ -2138,7 +2123,7 @@
               <w:lang w:eastAsia="en-US"/>
             </w:rPr>
           </w:pPr>
-          <w:hyperlink w:anchor="_Toc359700940" w:history="1">
+          <w:hyperlink w:anchor="_Toc359763845" w:history="1">
             <w:r>
               <w:rPr>
                 <w:rStyle w:val="Hyperlink"/>
@@ -2165,7 +2150,7 @@
                 <w:noProof/>
                 <w:webHidden/>
               </w:rPr>
-              <w:instrText xml:space="preserve"> PAGEREF _Toc359700940 \h </w:instrText>
+              <w:instrText xml:space="preserve"> PAGEREF _Toc359763845 \h </w:instrText>
             </w:r>
             <w:r>
               <w:rPr>
@@ -2209,7 +2194,7 @@
               <w:lang w:eastAsia="en-US"/>
             </w:rPr>
           </w:pPr>
-          <w:hyperlink w:anchor="_Toc359700941" w:history="1">
+          <w:hyperlink w:anchor="_Toc359763846" w:history="1">
             <w:r>
               <w:rPr>
                 <w:rStyle w:val="Hyperlink"/>
@@ -2236,7 +2221,7 @@
                 <w:noProof/>
                 <w:webHidden/>
               </w:rPr>
-              <w:instrText xml:space="preserve"> PAGEREF _Toc359700941 \h </w:instrText>
+              <w:instrText xml:space="preserve"> PAGEREF _Toc359763846 \h </w:instrText>
             </w:r>
             <w:r>
               <w:rPr>
@@ -2283,6 +2268,8 @@
       <w:pPr>
         <w:pStyle w:val="Title"/>
       </w:pPr>
+      <w:bookmarkStart w:id="0" w:name="_GoBack"/>
+      <w:bookmarkEnd w:id="0"/>
     </w:p>
     <w:p>
       <w:pPr>
@@ -2319,8 +2306,6 @@
           <w:docGrid w:linePitch="360"/>
         </w:sectPr>
       </w:pPr>
-      <w:bookmarkStart w:id="0" w:name="_GoBack"/>
-      <w:bookmarkEnd w:id="0"/>
     </w:p>
     <w:p>
       <w:pPr>
@@ -2411,7 +2396,7 @@
         <w:spacing w:line="360" w:lineRule="auto"/>
         <w:jc w:val="center"/>
       </w:pPr>
-      <w:bookmarkStart w:id="1" w:name="_Toc359700916"/>
+      <w:bookmarkStart w:id="1" w:name="_Toc359763821"/>
       <w:r>
         <w:lastRenderedPageBreak/>
         <w:t>I. Introducere</w:t>
@@ -2529,7 +2514,7 @@
         <w:spacing w:line="360" w:lineRule="auto"/>
         <w:jc w:val="center"/>
       </w:pPr>
-      <w:bookmarkStart w:id="2" w:name="_Toc359700917"/>
+      <w:bookmarkStart w:id="2" w:name="_Toc359763822"/>
       <w:r>
         <w:lastRenderedPageBreak/>
         <w:t xml:space="preserve">II. Evoluția </w:t>
@@ -2732,7 +2717,7 @@
         <w:spacing w:line="360" w:lineRule="auto"/>
         <w:jc w:val="center"/>
       </w:pPr>
-      <w:bookmarkStart w:id="3" w:name="_Toc359700918"/>
+      <w:bookmarkStart w:id="3" w:name="_Toc359763823"/>
       <w:r>
         <w:t>A. Mutația</w:t>
       </w:r>
@@ -3463,7 +3448,7 @@
         <w:spacing w:line="360" w:lineRule="auto"/>
         <w:jc w:val="center"/>
       </w:pPr>
-      <w:bookmarkStart w:id="4" w:name="_Toc359700919"/>
+      <w:bookmarkStart w:id="4" w:name="_Toc359763824"/>
       <w:r>
         <w:t>B. Încrucișarea</w:t>
       </w:r>
@@ -4141,7 +4126,7 @@
         <w:spacing w:line="360" w:lineRule="auto"/>
         <w:jc w:val="center"/>
       </w:pPr>
-      <w:bookmarkStart w:id="5" w:name="_Toc359700920"/>
+      <w:bookmarkStart w:id="5" w:name="_Toc359763825"/>
       <w:r>
         <w:t>C. Selecția</w:t>
       </w:r>
@@ -5008,7 +4993,7 @@
         <w:spacing w:line="360" w:lineRule="auto"/>
         <w:jc w:val="center"/>
       </w:pPr>
-      <w:bookmarkStart w:id="6" w:name="_Toc359700921"/>
+      <w:bookmarkStart w:id="6" w:name="_Toc359763826"/>
       <w:r>
         <w:lastRenderedPageBreak/>
         <w:t>III. State of art</w:t>
@@ -5104,7 +5089,7 @@
         <w:spacing w:line="360" w:lineRule="auto"/>
         <w:jc w:val="center"/>
       </w:pPr>
-      <w:bookmarkStart w:id="7" w:name="_Toc359700922"/>
+      <w:bookmarkStart w:id="7" w:name="_Toc359763827"/>
       <w:r>
         <w:t>A</w:t>
       </w:r>
@@ -5143,14 +5128,14 @@
         <w:t xml:space="preserve"> în care se încearcă </w:t>
       </w:r>
       <w:r>
-        <w:t xml:space="preserve">adaptarea automată și dinamică atât a valorilor probabilităților de mutație și încrucișare, cât și a mărimii populației de </w:t>
+        <w:t>adaptarea automată și dinamică atât a valorilor probabilităților de mutație și încrucișare, cât și a mărimii populației de lucru.</w:t>
+      </w:r>
+      <w:r>
+        <w:t xml:space="preserve"> Deși această variantă nu depășește </w:t>
       </w:r>
       <w:r>
         <w:lastRenderedPageBreak/>
-        <w:t>lucru.</w:t>
-      </w:r>
-      <w:r>
-        <w:t xml:space="preserve"> Deși această variantă nu depășește performanța algorimului DE convențional decât pentru una din cele cinci funcții de referințe propuse de Storn în [1], </w:t>
+        <w:t xml:space="preserve">performanța algorimului DE convențional decât pentru una din cele cinci funcții de referințe propuse de Storn în [1], </w:t>
       </w:r>
       <w:r>
         <w:t>după cum spune și autorul, DESAP este în principiu folosit pentru pentru reduce necesitatea supervizării umane asupra algoritmului, prin adaptarea mărimii populației pe lângă ceilalți parametri de control.</w:t>
@@ -5164,7 +5149,7 @@
         <w:pStyle w:val="Heading3"/>
         <w:spacing w:line="360" w:lineRule="auto"/>
       </w:pPr>
-      <w:bookmarkStart w:id="8" w:name="_Toc359700923"/>
+      <w:bookmarkStart w:id="8" w:name="_Toc359763828"/>
       <w:r>
         <w:t>Pseudocod</w:t>
       </w:r>
@@ -5239,14 +5224,7 @@
         <w:rPr>
           <w:rFonts w:asciiTheme="minorHAnsi" w:hAnsiTheme="minorHAnsi"/>
         </w:rPr>
-        <w:t xml:space="preserve">round(mărimea inițială a populației + </w:t>
-      </w:r>
-      <w:r>
-        <w:rPr>
-          <w:rFonts w:asciiTheme="minorHAnsi" w:hAnsiTheme="minorHAnsi"/>
-        </w:rPr>
-        <w:lastRenderedPageBreak/>
-        <w:t>round(0,1)), iar în DESAP-Rel, π este inițializat cu rand(-0.5, 0.5).</w:t>
+        <w:t>round(mărimea inițială a populației + round(0,1)), iar în DESAP-Rel, π este inițializat cu rand(-0.5, 0.5).</w:t>
       </w:r>
     </w:p>
     <w:p>
@@ -5830,7 +5808,6 @@
             <w:rPr>
               <w:rFonts w:ascii="Cambria Math" w:hAnsi="Cambria Math"/>
             </w:rPr>
-            <w:lastRenderedPageBreak/>
             <m:t>Mnou = round(</m:t>
           </m:r>
           <m:nary>
@@ -5896,6 +5873,7 @@
         <w:rPr>
           <w:rFonts w:asciiTheme="minorHAnsi" w:hAnsiTheme="minorHAnsi"/>
         </w:rPr>
+        <w:lastRenderedPageBreak/>
         <w:t>DESAP-Rel:</w:t>
       </w:r>
     </w:p>
@@ -6028,7 +6006,7 @@
         <w:spacing w:line="360" w:lineRule="auto"/>
         <w:jc w:val="center"/>
       </w:pPr>
-      <w:bookmarkStart w:id="9" w:name="_Toc359700924"/>
+      <w:bookmarkStart w:id="9" w:name="_Toc359763829"/>
       <w:r>
         <w:t>B. FADE</w:t>
       </w:r>
@@ -6056,27 +6034,34 @@
         <w:spacing w:line="360" w:lineRule="auto"/>
         <w:jc w:val="center"/>
       </w:pPr>
-      <w:bookmarkStart w:id="10" w:name="_Toc359700925"/>
-      <w:r>
+      <w:bookmarkStart w:id="10" w:name="_Toc359763830"/>
+      <w:r>
+        <w:t>C. jDE</w:t>
+      </w:r>
+      <w:bookmarkEnd w:id="10"/>
+    </w:p>
+    <w:p>
+      <w:pPr>
+        <w:spacing w:line="360" w:lineRule="auto"/>
+        <w:rPr>
+          <w:rFonts w:cs="Times New Roman"/>
+          <w:szCs w:val="24"/>
+        </w:rPr>
+      </w:pPr>
+      <w:r>
+        <w:rPr>
+          <w:rFonts w:cs="Times New Roman"/>
+          <w:szCs w:val="24"/>
+        </w:rPr>
+        <w:t xml:space="preserve">Brest a propus în [15] o nouă variantă adaptivă de DE, jDE, care se bazează pe convenționalul DE/rand/1/bin. Similar </w:t>
+      </w:r>
+      <w:r>
+        <w:rPr>
+          <w:rFonts w:cs="Times New Roman"/>
+          <w:szCs w:val="24"/>
+        </w:rPr>
         <w:lastRenderedPageBreak/>
-        <w:t>C. jDE</w:t>
-      </w:r>
-      <w:bookmarkEnd w:id="10"/>
-    </w:p>
-    <w:p>
-      <w:pPr>
-        <w:spacing w:line="360" w:lineRule="auto"/>
-        <w:rPr>
-          <w:rFonts w:cs="Times New Roman"/>
-          <w:szCs w:val="24"/>
-        </w:rPr>
-      </w:pPr>
-      <w:r>
-        <w:rPr>
-          <w:rFonts w:cs="Times New Roman"/>
-          <w:szCs w:val="24"/>
-        </w:rPr>
-        <w:t>Brest a propus în [15] o nouă variantă adaptivă de DE, jDE, care se bazează pe convenționalul DE/rand/1/bin. Similar celorlalte scheme, jDE fixează mărimea populației de la început în timp ce adaptează parametrii de control F</w:t>
+        <w:t>celorlalte scheme, jDE fixează mărimea populației de la început în timp ce adaptează parametrii de control F</w:t>
       </w:r>
       <w:r>
         <w:rPr>
@@ -6191,7 +6176,7 @@
         <w:spacing w:line="360" w:lineRule="auto"/>
         <w:jc w:val="center"/>
       </w:pPr>
-      <w:bookmarkStart w:id="11" w:name="_Toc359700926"/>
+      <w:bookmarkStart w:id="11" w:name="_Toc359763831"/>
       <w:r>
         <w:t>D. JADE</w:t>
       </w:r>
@@ -6239,34 +6224,41 @@
         <w:pStyle w:val="Heading3"/>
         <w:spacing w:line="360" w:lineRule="auto"/>
       </w:pPr>
-      <w:bookmarkStart w:id="12" w:name="_Toc359700927"/>
-      <w:r>
+      <w:bookmarkStart w:id="12" w:name="_Toc359763832"/>
+      <w:r>
+        <w:t>DE/current-to-pbest</w:t>
+      </w:r>
+      <w:bookmarkEnd w:id="12"/>
+    </w:p>
+    <w:p>
+      <w:pPr>
+        <w:spacing w:after="0" w:line="360" w:lineRule="auto"/>
+        <w:rPr>
+          <w:rFonts w:cs="Times New Roman"/>
+          <w:szCs w:val="24"/>
+        </w:rPr>
+      </w:pPr>
+      <w:r>
+        <w:rPr>
+          <w:rFonts w:cs="Times New Roman"/>
+          <w:szCs w:val="24"/>
+        </w:rPr>
+        <w:t>DE/rand/1 este prima strategie de mutație dezvoltată pentru DE [1],[2]</w:t>
+      </w:r>
+      <w:r>
+        <w:rPr>
+          <w:rFonts w:cs="Times New Roman"/>
+          <w:szCs w:val="24"/>
+        </w:rPr>
+        <w:t xml:space="preserve"> și se zice ca este cea mai de success, fiind cea mai </w:t>
+      </w:r>
+      <w:r>
+        <w:rPr>
+          <w:rFonts w:cs="Times New Roman"/>
+          <w:szCs w:val="24"/>
+        </w:rPr>
         <w:lastRenderedPageBreak/>
-        <w:t>DE/current-to-pbest</w:t>
-      </w:r>
-      <w:bookmarkEnd w:id="12"/>
-    </w:p>
-    <w:p>
-      <w:pPr>
-        <w:spacing w:after="0" w:line="360" w:lineRule="auto"/>
-        <w:rPr>
-          <w:rFonts w:cs="Times New Roman"/>
-          <w:szCs w:val="24"/>
-        </w:rPr>
-      </w:pPr>
-      <w:r>
-        <w:rPr>
-          <w:rFonts w:cs="Times New Roman"/>
-          <w:szCs w:val="24"/>
-        </w:rPr>
-        <w:t>DE/rand/1 este prima strategie de mutație dezvoltată pentru DE [1],[2]</w:t>
-      </w:r>
-      <w:r>
-        <w:rPr>
-          <w:rFonts w:cs="Times New Roman"/>
-          <w:szCs w:val="24"/>
-        </w:rPr>
-        <w:t xml:space="preserve"> și se zice ca este cea mai de success, fiind cea mai folosită schemă în literatura de specialitate. Însă experimentele arată ca pe anumite funcții, strategii de genul DE/best/1 sau DE/current-to-best/1 poate avea anumite avantaje față de DE/rand/1, având o viteză de convergență mai mare. Bazandu-se pe aceste afirmații, Zhang încearcă să rezolve problema strategiilor de tip best, și anume convergența prematură cauzată de di</w:t>
+        <w:t>folosită schemă în literatura de specialitate. Însă experimentele arată ca pe anumite funcții, strategii de genul DE/best/1 sau DE/current-to-best/1 poate avea anumite avantaje față de DE/rand/1, având o viteză de convergență mai mare. Bazandu-se pe aceste afirmații, Zhang încearcă să rezolve problema strategiilor de tip best, și anume convergența prematură cauzată de di</w:t>
       </w:r>
       <w:r>
         <w:rPr>
@@ -6579,188 +6571,181 @@
           <w:rFonts w:cs="Times New Roman"/>
           <w:szCs w:val="24"/>
         </w:rPr>
-        <w:t xml:space="preserve"> În </w:t>
-      </w:r>
+        <w:t xml:space="preserve"> În DE/current-to-pbest/1 cu arhivă, un vector de mutație este generat astfel:</w:t>
+      </w:r>
+    </w:p>
+    <w:p>
+      <w:pPr>
+        <w:spacing w:before="240" w:after="0" w:line="360" w:lineRule="auto"/>
+        <w:rPr>
+          <w:rFonts w:cs="Times New Roman"/>
+          <w:szCs w:val="24"/>
+        </w:rPr>
+      </w:pPr>
+      <w:r>
+        <w:rPr>
+          <w:rFonts w:cs="Times New Roman"/>
+          <w:szCs w:val="24"/>
+        </w:rPr>
+        <w:t>v</w:t>
+      </w:r>
+      <w:r>
+        <w:rPr>
+          <w:rFonts w:cs="Times New Roman"/>
+          <w:szCs w:val="24"/>
+          <w:vertAlign w:val="subscript"/>
+        </w:rPr>
+        <w:t>i,g</w:t>
+      </w:r>
+      <w:r>
+        <w:rPr>
+          <w:rFonts w:cs="Times New Roman"/>
+          <w:szCs w:val="24"/>
+        </w:rPr>
+        <w:t xml:space="preserve"> = x</w:t>
+      </w:r>
+      <w:r>
+        <w:rPr>
+          <w:rFonts w:cs="Times New Roman"/>
+          <w:szCs w:val="24"/>
+          <w:vertAlign w:val="subscript"/>
+        </w:rPr>
+        <w:t>i,g</w:t>
+      </w:r>
+      <w:r>
+        <w:rPr>
+          <w:rFonts w:cs="Times New Roman"/>
+          <w:szCs w:val="24"/>
+        </w:rPr>
+        <w:t>+ F</w:t>
+      </w:r>
+      <w:r>
+        <w:rPr>
+          <w:rFonts w:cs="Times New Roman"/>
+          <w:szCs w:val="24"/>
+          <w:vertAlign w:val="subscript"/>
+        </w:rPr>
+        <w:t>i</w:t>
+      </w:r>
+      <w:r>
+        <w:rPr>
+          <w:rFonts w:cs="Times New Roman"/>
+          <w:szCs w:val="24"/>
+        </w:rPr>
+        <w:t>*(x</w:t>
+      </w:r>
+      <w:r>
+        <w:rPr>
+          <w:rFonts w:cs="Times New Roman"/>
+          <w:szCs w:val="24"/>
+          <w:vertAlign w:val="subscript"/>
+        </w:rPr>
+        <w:t>best,g</w:t>
+      </w:r>
+      <w:r>
+        <w:rPr>
+          <w:rFonts w:cs="Times New Roman"/>
+          <w:szCs w:val="24"/>
+          <w:vertAlign w:val="superscript"/>
+        </w:rPr>
+        <w:t>p</w:t>
+      </w:r>
+      <w:r>
+        <w:rPr>
+          <w:rFonts w:cs="Times New Roman"/>
+          <w:szCs w:val="24"/>
+        </w:rPr>
+        <w:t xml:space="preserve"> - x</w:t>
+      </w:r>
+      <w:r>
+        <w:rPr>
+          <w:rFonts w:cs="Times New Roman"/>
+          <w:szCs w:val="24"/>
+          <w:vertAlign w:val="subscript"/>
+        </w:rPr>
+        <w:t>i,g</w:t>
+      </w:r>
+      <w:r>
+        <w:rPr>
+          <w:rFonts w:cs="Times New Roman"/>
+          <w:szCs w:val="24"/>
+        </w:rPr>
+        <w:t>)</w:t>
+      </w:r>
+      <w:r>
+        <w:rPr>
+          <w:rFonts w:cs="Times New Roman"/>
+          <w:szCs w:val="24"/>
+        </w:rPr>
+        <w:t xml:space="preserve"> </w:t>
+      </w:r>
+      <w:r>
+        <w:rPr>
+          <w:rFonts w:cs="Times New Roman"/>
+          <w:szCs w:val="24"/>
+        </w:rPr>
+        <w:t>+ F</w:t>
+      </w:r>
+      <w:r>
+        <w:rPr>
+          <w:rFonts w:cs="Times New Roman"/>
+          <w:szCs w:val="24"/>
+          <w:vertAlign w:val="subscript"/>
+        </w:rPr>
+        <w:t>i</w:t>
+      </w:r>
+      <w:r>
+        <w:rPr>
+          <w:rFonts w:cs="Times New Roman"/>
+          <w:szCs w:val="24"/>
+        </w:rPr>
+        <w:t>*(x</w:t>
+      </w:r>
+      <w:r>
+        <w:rPr>
+          <w:rFonts w:cs="Times New Roman"/>
+          <w:szCs w:val="24"/>
+          <w:vertAlign w:val="subscript"/>
+        </w:rPr>
+        <w:t>r1,g</w:t>
+      </w:r>
+      <w:r>
+        <w:rPr>
+          <w:rFonts w:cs="Times New Roman"/>
+          <w:szCs w:val="24"/>
+        </w:rPr>
+        <w:t xml:space="preserve"> – x’</w:t>
+      </w:r>
+      <w:r>
+        <w:rPr>
+          <w:rFonts w:cs="Times New Roman"/>
+          <w:szCs w:val="24"/>
+          <w:vertAlign w:val="subscript"/>
+        </w:rPr>
+        <w:t>r2,g</w:t>
+      </w:r>
+      <w:r>
+        <w:rPr>
+          <w:rFonts w:cs="Times New Roman"/>
+          <w:szCs w:val="24"/>
+        </w:rPr>
+        <w:t>)</w:t>
+      </w:r>
+    </w:p>
+    <w:p>
+      <w:pPr>
+        <w:spacing w:before="240" w:after="0" w:line="360" w:lineRule="auto"/>
+        <w:rPr>
+          <w:rFonts w:cs="Times New Roman"/>
+          <w:szCs w:val="24"/>
+        </w:rPr>
+      </w:pPr>
       <w:r>
         <w:rPr>
           <w:rFonts w:cs="Times New Roman"/>
           <w:szCs w:val="24"/>
         </w:rPr>
         <w:lastRenderedPageBreak/>
-        <w:t>DE/current-to-pbest/1 cu arhivă, un vector de mutație este generat astfel:</w:t>
-      </w:r>
-    </w:p>
-    <w:p>
-      <w:pPr>
-        <w:spacing w:before="240" w:after="0" w:line="360" w:lineRule="auto"/>
-        <w:rPr>
-          <w:rFonts w:cs="Times New Roman"/>
-          <w:szCs w:val="24"/>
-        </w:rPr>
-      </w:pPr>
-      <w:r>
-        <w:rPr>
-          <w:rFonts w:cs="Times New Roman"/>
-          <w:szCs w:val="24"/>
-        </w:rPr>
-        <w:t>v</w:t>
-      </w:r>
-      <w:r>
-        <w:rPr>
-          <w:rFonts w:cs="Times New Roman"/>
-          <w:szCs w:val="24"/>
-          <w:vertAlign w:val="subscript"/>
-        </w:rPr>
-        <w:t>i,g</w:t>
-      </w:r>
-      <w:r>
-        <w:rPr>
-          <w:rFonts w:cs="Times New Roman"/>
-          <w:szCs w:val="24"/>
-        </w:rPr>
-        <w:t xml:space="preserve"> = x</w:t>
-      </w:r>
-      <w:r>
-        <w:rPr>
-          <w:rFonts w:cs="Times New Roman"/>
-          <w:szCs w:val="24"/>
-          <w:vertAlign w:val="subscript"/>
-        </w:rPr>
-        <w:t>i,g</w:t>
-      </w:r>
-      <w:r>
-        <w:rPr>
-          <w:rFonts w:cs="Times New Roman"/>
-          <w:szCs w:val="24"/>
-        </w:rPr>
-        <w:t>+ F</w:t>
-      </w:r>
-      <w:r>
-        <w:rPr>
-          <w:rFonts w:cs="Times New Roman"/>
-          <w:szCs w:val="24"/>
-          <w:vertAlign w:val="subscript"/>
-        </w:rPr>
-        <w:t>i</w:t>
-      </w:r>
-      <w:r>
-        <w:rPr>
-          <w:rFonts w:cs="Times New Roman"/>
-          <w:szCs w:val="24"/>
-        </w:rPr>
-        <w:t>*(x</w:t>
-      </w:r>
-      <w:r>
-        <w:rPr>
-          <w:rFonts w:cs="Times New Roman"/>
-          <w:szCs w:val="24"/>
-          <w:vertAlign w:val="subscript"/>
-        </w:rPr>
-        <w:t>best,g</w:t>
-      </w:r>
-      <w:r>
-        <w:rPr>
-          <w:rFonts w:cs="Times New Roman"/>
-          <w:szCs w:val="24"/>
-          <w:vertAlign w:val="superscript"/>
-        </w:rPr>
-        <w:t>p</w:t>
-      </w:r>
-      <w:r>
-        <w:rPr>
-          <w:rFonts w:cs="Times New Roman"/>
-          <w:szCs w:val="24"/>
-        </w:rPr>
-        <w:t xml:space="preserve"> - x</w:t>
-      </w:r>
-      <w:r>
-        <w:rPr>
-          <w:rFonts w:cs="Times New Roman"/>
-          <w:szCs w:val="24"/>
-          <w:vertAlign w:val="subscript"/>
-        </w:rPr>
-        <w:t>i,g</w:t>
-      </w:r>
-      <w:r>
-        <w:rPr>
-          <w:rFonts w:cs="Times New Roman"/>
-          <w:szCs w:val="24"/>
-        </w:rPr>
-        <w:t>)</w:t>
-      </w:r>
-      <w:r>
-        <w:rPr>
-          <w:rFonts w:cs="Times New Roman"/>
-          <w:szCs w:val="24"/>
-        </w:rPr>
-        <w:t xml:space="preserve"> </w:t>
-      </w:r>
-      <w:r>
-        <w:rPr>
-          <w:rFonts w:cs="Times New Roman"/>
-          <w:szCs w:val="24"/>
-        </w:rPr>
-        <w:t>+ F</w:t>
-      </w:r>
-      <w:r>
-        <w:rPr>
-          <w:rFonts w:cs="Times New Roman"/>
-          <w:szCs w:val="24"/>
-          <w:vertAlign w:val="subscript"/>
-        </w:rPr>
-        <w:t>i</w:t>
-      </w:r>
-      <w:r>
-        <w:rPr>
-          <w:rFonts w:cs="Times New Roman"/>
-          <w:szCs w:val="24"/>
-        </w:rPr>
-        <w:t>*(x</w:t>
-      </w:r>
-      <w:r>
-        <w:rPr>
-          <w:rFonts w:cs="Times New Roman"/>
-          <w:szCs w:val="24"/>
-          <w:vertAlign w:val="subscript"/>
-        </w:rPr>
-        <w:t>r1,g</w:t>
-      </w:r>
-      <w:r>
-        <w:rPr>
-          <w:rFonts w:cs="Times New Roman"/>
-          <w:szCs w:val="24"/>
-        </w:rPr>
-        <w:t xml:space="preserve"> – x’</w:t>
-      </w:r>
-      <w:r>
-        <w:rPr>
-          <w:rFonts w:cs="Times New Roman"/>
-          <w:szCs w:val="24"/>
-          <w:vertAlign w:val="subscript"/>
-        </w:rPr>
-        <w:t>r2,g</w:t>
-      </w:r>
-      <w:r>
-        <w:rPr>
-          <w:rFonts w:cs="Times New Roman"/>
-          <w:szCs w:val="24"/>
-        </w:rPr>
-        <w:t>)</w:t>
-      </w:r>
-    </w:p>
-    <w:p>
-      <w:pPr>
-        <w:spacing w:before="240" w:after="0" w:line="360" w:lineRule="auto"/>
-        <w:rPr>
-          <w:rFonts w:cs="Times New Roman"/>
-          <w:szCs w:val="24"/>
-        </w:rPr>
-      </w:pPr>
-      <w:r>
-        <w:rPr>
-          <w:rFonts w:cs="Times New Roman"/>
-          <w:szCs w:val="24"/>
-        </w:rPr>
         <w:t>unde = x</w:t>
       </w:r>
       <w:r>
@@ -6914,7 +6899,7 @@
         <w:pStyle w:val="Heading3"/>
         <w:spacing w:line="360" w:lineRule="auto"/>
       </w:pPr>
-      <w:bookmarkStart w:id="13" w:name="_Toc359700928"/>
+      <w:bookmarkStart w:id="13" w:name="_Toc359763833"/>
       <w:r>
         <w:t>Pseudocodul algoritmului JADE</w:t>
       </w:r>
@@ -7730,180 +7715,180 @@
           <w:rFonts w:cs="Times New Roman"/>
           <w:szCs w:val="24"/>
         </w:rPr>
+        <w:t xml:space="preserve">19   </w:t>
+      </w:r>
+      <w:r>
+        <w:rPr>
+          <w:rFonts w:cs="Times New Roman"/>
+          <w:szCs w:val="24"/>
+        </w:rPr>
+        <w:t xml:space="preserve"> </w:t>
+      </w:r>
+      <w:r>
+        <w:rPr>
+          <w:rFonts w:cs="Times New Roman"/>
+          <w:szCs w:val="24"/>
+        </w:rPr>
+        <w:t xml:space="preserve">   End For</w:t>
+      </w:r>
+    </w:p>
+    <w:p>
+      <w:pPr>
+        <w:spacing w:after="0"/>
+        <w:rPr>
+          <w:rFonts w:cs="Times New Roman"/>
+          <w:szCs w:val="24"/>
+        </w:rPr>
+      </w:pPr>
+      <w:r>
+        <w:rPr>
+          <w:rFonts w:cs="Times New Roman"/>
+          <w:szCs w:val="24"/>
+        </w:rPr>
+        <w:t xml:space="preserve">20    </w:t>
+      </w:r>
+      <w:r>
+        <w:rPr>
+          <w:rFonts w:cs="Times New Roman"/>
+          <w:szCs w:val="24"/>
+        </w:rPr>
+        <w:t xml:space="preserve"> </w:t>
+      </w:r>
+      <w:r>
+        <w:rPr>
+          <w:rFonts w:cs="Times New Roman"/>
+          <w:szCs w:val="24"/>
+        </w:rPr>
+        <w:t xml:space="preserve">  If f (x</w:t>
+      </w:r>
+      <w:r>
+        <w:rPr>
+          <w:rFonts w:cs="Times New Roman"/>
+          <w:szCs w:val="24"/>
+          <w:vertAlign w:val="subscript"/>
+        </w:rPr>
+        <w:t>i,g</w:t>
+      </w:r>
+      <w:r>
+        <w:rPr>
+          <w:rFonts w:cs="Times New Roman"/>
+          <w:szCs w:val="24"/>
+        </w:rPr>
+        <w:t xml:space="preserve"> ) ≤ f (u</w:t>
+      </w:r>
+      <w:r>
+        <w:rPr>
+          <w:rFonts w:cs="Times New Roman"/>
+          <w:szCs w:val="24"/>
+          <w:vertAlign w:val="subscript"/>
+        </w:rPr>
+        <w:t>i,g</w:t>
+      </w:r>
+      <w:r>
+        <w:rPr>
+          <w:rFonts w:cs="Times New Roman"/>
+          <w:szCs w:val="24"/>
+        </w:rPr>
+        <w:t xml:space="preserve"> )</w:t>
+      </w:r>
+    </w:p>
+    <w:p>
+      <w:pPr>
+        <w:spacing w:after="0"/>
+        <w:rPr>
+          <w:rFonts w:cs="Times New Roman"/>
+          <w:szCs w:val="24"/>
+        </w:rPr>
+      </w:pPr>
+      <w:r>
+        <w:rPr>
+          <w:rFonts w:cs="Times New Roman"/>
+          <w:szCs w:val="24"/>
+        </w:rPr>
+        <w:t xml:space="preserve">21     </w:t>
+      </w:r>
+      <w:r>
+        <w:rPr>
+          <w:rFonts w:cs="Times New Roman"/>
+          <w:szCs w:val="24"/>
+        </w:rPr>
+        <w:t xml:space="preserve"> </w:t>
+      </w:r>
+      <w:r>
+        <w:rPr>
+          <w:rFonts w:cs="Times New Roman"/>
+          <w:szCs w:val="24"/>
+        </w:rPr>
+        <w:t xml:space="preserve">   x</w:t>
+      </w:r>
+      <w:r>
+        <w:rPr>
+          <w:rFonts w:cs="Times New Roman"/>
+          <w:szCs w:val="24"/>
+          <w:vertAlign w:val="subscript"/>
+        </w:rPr>
+        <w:t>i,g+1</w:t>
+      </w:r>
+      <w:r>
+        <w:rPr>
+          <w:rFonts w:cs="Times New Roman"/>
+          <w:szCs w:val="24"/>
+        </w:rPr>
+        <w:t xml:space="preserve"> = x</w:t>
+      </w:r>
+      <w:r>
+        <w:rPr>
+          <w:rFonts w:cs="Times New Roman"/>
+          <w:szCs w:val="24"/>
+          <w:vertAlign w:val="subscript"/>
+        </w:rPr>
+        <w:t>i,g</w:t>
+      </w:r>
+    </w:p>
+    <w:p>
+      <w:pPr>
+        <w:spacing w:after="0"/>
+        <w:rPr>
+          <w:rFonts w:cs="Times New Roman"/>
+          <w:szCs w:val="24"/>
+        </w:rPr>
+      </w:pPr>
+      <w:r>
+        <w:rPr>
+          <w:rFonts w:cs="Times New Roman"/>
+          <w:szCs w:val="24"/>
+        </w:rPr>
+        <w:t xml:space="preserve">22      </w:t>
+      </w:r>
+      <w:r>
+        <w:rPr>
+          <w:rFonts w:cs="Times New Roman"/>
+          <w:szCs w:val="24"/>
+        </w:rPr>
+        <w:t xml:space="preserve"> </w:t>
+      </w:r>
+      <w:r>
+        <w:rPr>
+          <w:rFonts w:cs="Times New Roman"/>
+          <w:szCs w:val="24"/>
+        </w:rPr>
+        <w:t>Else</w:t>
+      </w:r>
+    </w:p>
+    <w:p>
+      <w:pPr>
+        <w:spacing w:after="0"/>
+        <w:rPr>
+          <w:rFonts w:cs="Times New Roman"/>
+          <w:szCs w:val="24"/>
+        </w:rPr>
+      </w:pPr>
+      <w:r>
+        <w:rPr>
+          <w:rFonts w:cs="Times New Roman"/>
+          <w:szCs w:val="24"/>
+        </w:rPr>
         <w:lastRenderedPageBreak/>
-        <w:t xml:space="preserve">19   </w:t>
-      </w:r>
-      <w:r>
-        <w:rPr>
-          <w:rFonts w:cs="Times New Roman"/>
-          <w:szCs w:val="24"/>
-        </w:rPr>
-        <w:t xml:space="preserve"> </w:t>
-      </w:r>
-      <w:r>
-        <w:rPr>
-          <w:rFonts w:cs="Times New Roman"/>
-          <w:szCs w:val="24"/>
-        </w:rPr>
-        <w:t xml:space="preserve">   End For</w:t>
-      </w:r>
-    </w:p>
-    <w:p>
-      <w:pPr>
-        <w:spacing w:after="0"/>
-        <w:rPr>
-          <w:rFonts w:cs="Times New Roman"/>
-          <w:szCs w:val="24"/>
-        </w:rPr>
-      </w:pPr>
-      <w:r>
-        <w:rPr>
-          <w:rFonts w:cs="Times New Roman"/>
-          <w:szCs w:val="24"/>
-        </w:rPr>
-        <w:t xml:space="preserve">20    </w:t>
-      </w:r>
-      <w:r>
-        <w:rPr>
-          <w:rFonts w:cs="Times New Roman"/>
-          <w:szCs w:val="24"/>
-        </w:rPr>
-        <w:t xml:space="preserve"> </w:t>
-      </w:r>
-      <w:r>
-        <w:rPr>
-          <w:rFonts w:cs="Times New Roman"/>
-          <w:szCs w:val="24"/>
-        </w:rPr>
-        <w:t xml:space="preserve">  If f (x</w:t>
-      </w:r>
-      <w:r>
-        <w:rPr>
-          <w:rFonts w:cs="Times New Roman"/>
-          <w:szCs w:val="24"/>
-          <w:vertAlign w:val="subscript"/>
-        </w:rPr>
-        <w:t>i,g</w:t>
-      </w:r>
-      <w:r>
-        <w:rPr>
-          <w:rFonts w:cs="Times New Roman"/>
-          <w:szCs w:val="24"/>
-        </w:rPr>
-        <w:t xml:space="preserve"> ) ≤ f (u</w:t>
-      </w:r>
-      <w:r>
-        <w:rPr>
-          <w:rFonts w:cs="Times New Roman"/>
-          <w:szCs w:val="24"/>
-          <w:vertAlign w:val="subscript"/>
-        </w:rPr>
-        <w:t>i,g</w:t>
-      </w:r>
-      <w:r>
-        <w:rPr>
-          <w:rFonts w:cs="Times New Roman"/>
-          <w:szCs w:val="24"/>
-        </w:rPr>
-        <w:t xml:space="preserve"> )</w:t>
-      </w:r>
-    </w:p>
-    <w:p>
-      <w:pPr>
-        <w:spacing w:after="0"/>
-        <w:rPr>
-          <w:rFonts w:cs="Times New Roman"/>
-          <w:szCs w:val="24"/>
-        </w:rPr>
-      </w:pPr>
-      <w:r>
-        <w:rPr>
-          <w:rFonts w:cs="Times New Roman"/>
-          <w:szCs w:val="24"/>
-        </w:rPr>
-        <w:t xml:space="preserve">21     </w:t>
-      </w:r>
-      <w:r>
-        <w:rPr>
-          <w:rFonts w:cs="Times New Roman"/>
-          <w:szCs w:val="24"/>
-        </w:rPr>
-        <w:t xml:space="preserve"> </w:t>
-      </w:r>
-      <w:r>
-        <w:rPr>
-          <w:rFonts w:cs="Times New Roman"/>
-          <w:szCs w:val="24"/>
-        </w:rPr>
-        <w:t xml:space="preserve">   x</w:t>
-      </w:r>
-      <w:r>
-        <w:rPr>
-          <w:rFonts w:cs="Times New Roman"/>
-          <w:szCs w:val="24"/>
-          <w:vertAlign w:val="subscript"/>
-        </w:rPr>
-        <w:t>i,g+1</w:t>
-      </w:r>
-      <w:r>
-        <w:rPr>
-          <w:rFonts w:cs="Times New Roman"/>
-          <w:szCs w:val="24"/>
-        </w:rPr>
-        <w:t xml:space="preserve"> = x</w:t>
-      </w:r>
-      <w:r>
-        <w:rPr>
-          <w:rFonts w:cs="Times New Roman"/>
-          <w:szCs w:val="24"/>
-          <w:vertAlign w:val="subscript"/>
-        </w:rPr>
-        <w:t>i,g</w:t>
-      </w:r>
-    </w:p>
-    <w:p>
-      <w:pPr>
-        <w:spacing w:after="0"/>
-        <w:rPr>
-          <w:rFonts w:cs="Times New Roman"/>
-          <w:szCs w:val="24"/>
-        </w:rPr>
-      </w:pPr>
-      <w:r>
-        <w:rPr>
-          <w:rFonts w:cs="Times New Roman"/>
-          <w:szCs w:val="24"/>
-        </w:rPr>
-        <w:t xml:space="preserve">22      </w:t>
-      </w:r>
-      <w:r>
-        <w:rPr>
-          <w:rFonts w:cs="Times New Roman"/>
-          <w:szCs w:val="24"/>
-        </w:rPr>
-        <w:t xml:space="preserve"> </w:t>
-      </w:r>
-      <w:r>
-        <w:rPr>
-          <w:rFonts w:cs="Times New Roman"/>
-          <w:szCs w:val="24"/>
-        </w:rPr>
-        <w:t>Else</w:t>
-      </w:r>
-    </w:p>
-    <w:p>
-      <w:pPr>
-        <w:spacing w:after="0"/>
-        <w:rPr>
-          <w:rFonts w:cs="Times New Roman"/>
-          <w:szCs w:val="24"/>
-        </w:rPr>
-      </w:pPr>
-      <w:r>
-        <w:rPr>
-          <w:rFonts w:cs="Times New Roman"/>
-          <w:szCs w:val="24"/>
-        </w:rPr>
         <w:t xml:space="preserve">23       </w:t>
       </w:r>
       <w:r>
@@ -8280,7 +8265,7 @@
         <w:pStyle w:val="Heading3"/>
         <w:spacing w:line="360" w:lineRule="auto"/>
       </w:pPr>
-      <w:bookmarkStart w:id="14" w:name="_Toc359700929"/>
+      <w:bookmarkStart w:id="14" w:name="_Toc359763834"/>
       <w:r>
         <w:t>A</w:t>
       </w:r>
@@ -8580,44 +8565,37 @@
           <w:rFonts w:cs="Times New Roman"/>
           <w:szCs w:val="24"/>
         </w:rPr>
-        <w:t xml:space="preserve"> și scara 0.1 și apoi adus în intervalul [0,1]. </w:t>
-      </w:r>
+        <w:t xml:space="preserve"> și scara 0.1 și apoi adus în intervalul [0,1]. Parametrul </w:t>
+      </w:r>
+      <w:r>
+        <w:rPr>
+          <w:rFonts w:cs="Times New Roman"/>
+          <w:szCs w:val="24"/>
+        </w:rPr>
+        <w:t>μF</w:t>
+      </w:r>
+      <w:r>
+        <w:rPr>
+          <w:rFonts w:cs="Times New Roman"/>
+          <w:szCs w:val="24"/>
+        </w:rPr>
+        <w:t xml:space="preserve"> este inițializat cu valoarea 0.5 și apoi este modificat la sfârșitul fiecărei generații după formula:</w:t>
+      </w:r>
+    </w:p>
+    <w:p>
+      <w:pPr>
+        <w:spacing w:after="0" w:line="360" w:lineRule="auto"/>
+        <w:rPr>
+          <w:rFonts w:cs="Times New Roman"/>
+          <w:szCs w:val="24"/>
+        </w:rPr>
+      </w:pPr>
       <w:r>
         <w:rPr>
           <w:rFonts w:cs="Times New Roman"/>
           <w:szCs w:val="24"/>
         </w:rPr>
         <w:lastRenderedPageBreak/>
-        <w:t xml:space="preserve">Parametrul </w:t>
-      </w:r>
-      <w:r>
-        <w:rPr>
-          <w:rFonts w:cs="Times New Roman"/>
-          <w:szCs w:val="24"/>
-        </w:rPr>
-        <w:t>μF</w:t>
-      </w:r>
-      <w:r>
-        <w:rPr>
-          <w:rFonts w:cs="Times New Roman"/>
-          <w:szCs w:val="24"/>
-        </w:rPr>
-        <w:t xml:space="preserve"> este inițializat cu valoarea 0.5 și apoi este modificat la sfârșitul fiecărei generații după formula:</w:t>
-      </w:r>
-    </w:p>
-    <w:p>
-      <w:pPr>
-        <w:spacing w:after="0" w:line="360" w:lineRule="auto"/>
-        <w:rPr>
-          <w:rFonts w:cs="Times New Roman"/>
-          <w:szCs w:val="24"/>
-        </w:rPr>
-      </w:pPr>
-      <w:r>
-        <w:rPr>
-          <w:rFonts w:cs="Times New Roman"/>
-          <w:szCs w:val="24"/>
-        </w:rPr>
         <w:t>μF = (1 − c) · μF + c · mean</w:t>
       </w:r>
       <w:r>
@@ -9000,7 +8978,7 @@
         <w:spacing w:line="360" w:lineRule="auto"/>
         <w:jc w:val="center"/>
       </w:pPr>
-      <w:bookmarkStart w:id="15" w:name="_Toc359700930"/>
+      <w:bookmarkStart w:id="15" w:name="_Toc359763835"/>
       <w:r>
         <w:lastRenderedPageBreak/>
         <w:t>IV. DDE</w:t>
@@ -9263,7 +9241,7 @@
         <w:pStyle w:val="Heading2"/>
         <w:spacing w:line="360" w:lineRule="auto"/>
       </w:pPr>
-      <w:bookmarkStart w:id="16" w:name="_Toc359700931"/>
+      <w:bookmarkStart w:id="16" w:name="_Toc359763836"/>
       <w:r>
         <w:t>Pseudocodul algoritmului DDE</w:t>
       </w:r>
@@ -9636,7 +9614,7 @@
           <w:szCs w:val="24"/>
         </w:rPr>
       </w:pPr>
-      <w:bookmarkStart w:id="17" w:name="_Toc359700932"/>
+      <w:bookmarkStart w:id="17" w:name="_Toc359763837"/>
       <w:r>
         <w:rPr>
           <w:sz w:val="24"/>
@@ -9728,7 +9706,7 @@
           <w:szCs w:val="24"/>
         </w:rPr>
       </w:pPr>
-      <w:bookmarkStart w:id="18" w:name="_Toc359700933"/>
+      <w:bookmarkStart w:id="18" w:name="_Toc359763838"/>
       <w:r>
         <w:rPr>
           <w:sz w:val="24"/>
@@ -9830,7 +9808,7 @@
           <w:szCs w:val="24"/>
         </w:rPr>
       </w:pPr>
-      <w:bookmarkStart w:id="19" w:name="_Toc359700934"/>
+      <w:bookmarkStart w:id="19" w:name="_Toc359763839"/>
       <w:r>
         <w:rPr>
           <w:sz w:val="24"/>
@@ -11010,14 +10988,7 @@
                             <w:rFonts w:ascii="Cambria Math" w:eastAsiaTheme="minorEastAsia" w:hAnsi="Cambria Math" w:cs="Times New Roman"/>
                             <w:szCs w:val="24"/>
                           </w:rPr>
-                          <m:t>, a</m:t>
-                        </m:r>
-                        <m:r>
-                          <w:rPr>
-                            <w:rFonts w:ascii="Cambria Math" w:eastAsiaTheme="minorEastAsia" w:hAnsi="Cambria Math" w:cs="Times New Roman"/>
-                            <w:szCs w:val="24"/>
-                          </w:rPr>
-                          <m:t>ltfel</m:t>
+                          <m:t>, altfel</m:t>
                         </m:r>
                       </m:e>
                     </m:eqArr>
@@ -12014,7 +11985,7 @@
         <w:pStyle w:val="Heading2"/>
         <w:spacing w:line="360" w:lineRule="auto"/>
       </w:pPr>
-      <w:bookmarkStart w:id="20" w:name="_Toc359700935"/>
+      <w:bookmarkStart w:id="20" w:name="_Toc359763840"/>
       <w:r>
         <w:t>Descrierea funcțiilor</w:t>
       </w:r>
@@ -12065,7 +12036,7 @@
         <w:pStyle w:val="Heading3"/>
         <w:spacing w:line="360" w:lineRule="auto"/>
       </w:pPr>
-      <w:bookmarkStart w:id="21" w:name="_Toc359700936"/>
+      <w:bookmarkStart w:id="21" w:name="_Toc359763841"/>
       <w:r>
         <w:t>1. Funcțiile separabile</w:t>
       </w:r>
@@ -15671,7 +15642,7 @@
           <w:rFonts w:eastAsiaTheme="minorEastAsia"/>
         </w:rPr>
       </w:pPr>
-      <w:bookmarkStart w:id="22" w:name="_Toc359700937"/>
+      <w:bookmarkStart w:id="22" w:name="_Toc359763842"/>
       <w:r>
         <w:rPr>
           <w:rFonts w:eastAsiaTheme="minorEastAsia"/>
@@ -20352,7 +20323,7 @@
       <w:pPr>
         <w:pStyle w:val="Heading2"/>
       </w:pPr>
-      <w:bookmarkStart w:id="23" w:name="_Toc359700938"/>
+      <w:bookmarkStart w:id="23" w:name="_Toc359763843"/>
       <w:r>
         <w:t>Structura aplicației</w:t>
       </w:r>
@@ -20595,7 +20566,7 @@
       <w:pPr>
         <w:pStyle w:val="Heading1"/>
       </w:pPr>
-      <w:bookmarkStart w:id="24" w:name="_Toc359700939"/>
+      <w:bookmarkStart w:id="24" w:name="_Toc359763844"/>
       <w:r>
         <w:lastRenderedPageBreak/>
         <w:t>VI. Rezultatele experimentelor</w:t>
@@ -21951,7 +21922,7 @@
       <w:pPr>
         <w:pStyle w:val="Heading1"/>
       </w:pPr>
-      <w:bookmarkStart w:id="25" w:name="_Toc359700940"/>
+      <w:bookmarkStart w:id="25" w:name="_Toc359763845"/>
       <w:r>
         <w:lastRenderedPageBreak/>
         <w:t>VII. Concluzii</w:t>
@@ -22141,7 +22112,7 @@
         <w:spacing w:line="360" w:lineRule="auto"/>
         <w:jc w:val="center"/>
       </w:pPr>
-      <w:bookmarkStart w:id="26" w:name="_Toc359700941"/>
+      <w:bookmarkStart w:id="26" w:name="_Toc359763846"/>
       <w:r>
         <w:lastRenderedPageBreak/>
         <w:t>Reference</w:t>
@@ -22633,32 +22604,11 @@
     <w:r>
       <w:rPr>
         <w:rFonts w:eastAsia="Times New Roman" w:cs="Times New Roman"/>
-        <w:b/>
         <w:bCs/>
         <w:sz w:val="20"/>
         <w:szCs w:val="20"/>
       </w:rPr>
-      <w:t xml:space="preserve">Evoluție diferențiată cu </w:t>
-    </w:r>
-    <w:r>
-      <w:rPr>
-        <w:rFonts w:eastAsia="Times New Roman" w:cs="Times New Roman"/>
-        <w:b/>
-        <w:bCs/>
-        <w:sz w:val="20"/>
-        <w:szCs w:val="20"/>
-      </w:rPr>
-      <w:t>alegerea strategiei</w:t>
-    </w:r>
-    <w:r>
-      <w:rPr>
-        <w:rFonts w:eastAsia="Times New Roman" w:cs="Times New Roman"/>
-        <w:b/>
-        <w:bCs/>
-        <w:sz w:val="20"/>
-        <w:szCs w:val="20"/>
-      </w:rPr>
-      <w:t xml:space="preserve"> de generare vectorilor de cercetare și a parametilor de control distribuită</w:t>
+      <w:t>Evoluție diferențiată cu alegerea strategiei de generare vectorilor de cercetare și a parametilor de control distribuită</w:t>
     </w:r>
   </w:p>
   <w:p>
@@ -23567,6 +23517,22 @@
       <w:u w:val="single"/>
     </w:rPr>
   </w:style>
+  <w:style w:type="paragraph" w:customStyle="1" w:styleId="Default">
+    <w:name w:val="Default"/>
+    <w:rsid w:val="003E7ACE"/>
+    <w:pPr>
+      <w:autoSpaceDE w:val="0"/>
+      <w:autoSpaceDN w:val="0"/>
+      <w:adjustRightInd w:val="0"/>
+      <w:spacing w:after="0" w:line="240" w:lineRule="auto"/>
+    </w:pPr>
+    <w:rPr>
+      <w:rFonts w:ascii="Times New Roman" w:hAnsi="Times New Roman" w:cs="Times New Roman"/>
+      <w:color w:val="000000"/>
+      <w:sz w:val="24"/>
+      <w:szCs w:val="24"/>
+    </w:rPr>
+  </w:style>
 </w:styles>
 </file>
 
@@ -24264,6 +24230,22 @@
       <w:u w:val="single"/>
     </w:rPr>
   </w:style>
+  <w:style w:type="paragraph" w:customStyle="1" w:styleId="Default">
+    <w:name w:val="Default"/>
+    <w:rsid w:val="003E7ACE"/>
+    <w:pPr>
+      <w:autoSpaceDE w:val="0"/>
+      <w:autoSpaceDN w:val="0"/>
+      <w:adjustRightInd w:val="0"/>
+      <w:spacing w:after="0" w:line="240" w:lineRule="auto"/>
+    </w:pPr>
+    <w:rPr>
+      <w:rFonts w:ascii="Times New Roman" w:hAnsi="Times New Roman" w:cs="Times New Roman"/>
+      <w:color w:val="000000"/>
+      <w:sz w:val="24"/>
+      <w:szCs w:val="24"/>
+    </w:rPr>
+  </w:style>
 </w:styles>
 </file>
 
@@ -24557,7 +24539,7 @@
 </file>
 
 <file path=customXml/itemProps1.xml><?xml version="1.0" encoding="utf-8"?>
-<ds:datastoreItem xmlns:ds="http://schemas.openxmlformats.org/officeDocument/2006/customXml" ds:itemID="{341FC5B5-93FD-4EC9-9590-D0E406384E94}">
+<ds:datastoreItem xmlns:ds="http://schemas.openxmlformats.org/officeDocument/2006/customXml" ds:itemID="{9373A60C-5132-4036-B61F-5C572AB2B38D}">
   <ds:schemaRefs>
     <ds:schemaRef ds:uri="http://schemas.openxmlformats.org/officeDocument/2006/bibliography"/>
   </ds:schemaRefs>

</xml_diff>